<commit_message>
Alterado perguntas e atualizado Proposta
Foi alterado algumas perguntas a enviar, e atualizado o documento de
proposta
</commit_message>
<xml_diff>
--- a/Documentos/Perguntas.docx
+++ b/Documentos/Perguntas.docx
@@ -39,25 +39,16 @@
           <w:ilvl w:val="0"/>
           <w:numId w:val="1"/>
         </w:numPr>
-      </w:pPr>
-      <w:proofErr w:type="spellStart"/>
-      <w:r>
-        <w:t>Algum</w:t>
-      </w:r>
-      <w:proofErr w:type="spellEnd"/>
-      <w:r>
-        <w:t xml:space="preserve"> dado sera </w:t>
-      </w:r>
-      <w:proofErr w:type="spellStart"/>
-      <w:proofErr w:type="gramStart"/>
-      <w:r>
-        <w:t>reutilizado</w:t>
-      </w:r>
-      <w:proofErr w:type="spellEnd"/>
-      <w:r>
-        <w:t xml:space="preserve"> ?</w:t>
-      </w:r>
-      <w:proofErr w:type="gramEnd"/>
+        <w:rPr>
+          <w:lang w:val="pt-BR"/>
+        </w:rPr>
+      </w:pPr>
+      <w:r>
+        <w:rPr>
+          <w:lang w:val="pt-BR"/>
+        </w:rPr>
+        <w:t>O Software sera apenas utilizado na clinica da PUC-PR ou estara aberto a outras clinicas ?</w:t>
+      </w:r>
     </w:p>
     <w:p>
       <w:pPr>
@@ -66,16 +57,25 @@
           <w:ilvl w:val="0"/>
           <w:numId w:val="1"/>
         </w:numPr>
-        <w:rPr>
-          <w:lang w:val="pt-BR"/>
-        </w:rPr>
-      </w:pPr>
-      <w:r>
-        <w:rPr>
-          <w:lang w:val="pt-BR"/>
-        </w:rPr>
-        <w:t>Existe algum sistema sendo utilizado pela clinica ? Quais as funções do sistema ja existente ?</w:t>
-      </w:r>
+      </w:pPr>
+      <w:proofErr w:type="spellStart"/>
+      <w:r>
+        <w:t>Algum</w:t>
+      </w:r>
+      <w:proofErr w:type="spellEnd"/>
+      <w:r>
+        <w:t xml:space="preserve"> dado sera </w:t>
+      </w:r>
+      <w:proofErr w:type="spellStart"/>
+      <w:proofErr w:type="gramStart"/>
+      <w:r>
+        <w:t>reutilizado</w:t>
+      </w:r>
+      <w:proofErr w:type="spellEnd"/>
+      <w:r>
+        <w:t xml:space="preserve"> ?</w:t>
+      </w:r>
+      <w:proofErr w:type="gramEnd"/>
     </w:p>
     <w:p>
       <w:pPr>
@@ -92,31 +92,49 @@
         <w:rPr>
           <w:lang w:val="pt-BR"/>
         </w:rPr>
-        <w:t>È</w:t>
-      </w:r>
-      <w:r>
-        <w:rPr>
-          <w:lang w:val="pt-BR"/>
-        </w:rPr>
-        <w:t xml:space="preserve"> preciso ter cadastro do</w:t>
-      </w:r>
-      <w:r>
-        <w:rPr>
-          <w:lang w:val="pt-BR"/>
-        </w:rPr>
-        <w:t xml:space="preserve"> fisioterapeuta</w:t>
-      </w:r>
-      <w:r>
-        <w:rPr>
-          <w:lang w:val="pt-BR"/>
-        </w:rPr>
-        <w:t>, ou o mesmo sera realizado pelo sistema ja existente</w:t>
-      </w:r>
-      <w:r>
-        <w:rPr>
-          <w:lang w:val="pt-BR"/>
-        </w:rPr>
-        <w:t xml:space="preserve"> ?</w:t>
+        <w:t xml:space="preserve">O paciente </w:t>
+      </w:r>
+      <w:r>
+        <w:rPr>
+          <w:lang w:val="pt-BR"/>
+        </w:rPr>
+        <w:t xml:space="preserve">vai chegar na clinica </w:t>
+      </w:r>
+      <w:r>
+        <w:rPr>
+          <w:lang w:val="pt-BR"/>
+        </w:rPr>
+        <w:t>com o diagnostic</w:t>
+      </w:r>
+      <w:r>
+        <w:rPr>
+          <w:lang w:val="pt-BR"/>
+        </w:rPr>
+        <w:t>o</w:t>
+      </w:r>
+      <w:r>
+        <w:rPr>
+          <w:lang w:val="pt-BR"/>
+        </w:rPr>
+        <w:t xml:space="preserve"> </w:t>
+      </w:r>
+      <w:r>
+        <w:rPr>
+          <w:lang w:val="pt-BR"/>
+        </w:rPr>
+        <w:t xml:space="preserve">feito pelo </w:t>
+      </w:r>
+      <w:r>
+        <w:rPr>
+          <w:lang w:val="pt-BR"/>
+        </w:rPr>
+        <w:t xml:space="preserve">medico, ou o diagnostico </w:t>
+      </w:r>
+      <w:r>
+        <w:rPr>
+          <w:lang w:val="pt-BR"/>
+        </w:rPr>
+        <w:t>sera feito por um fisioterapeuta com auxilio do sistema ?</w:t>
       </w:r>
     </w:p>
     <w:p>
@@ -130,18 +148,52 @@
           <w:lang w:val="pt-BR"/>
         </w:rPr>
       </w:pPr>
-      <w:r>
-        <w:rPr>
-          <w:lang w:val="pt-BR"/>
-        </w:rPr>
-        <w:t>È preciso ter cadastro de paciente, ou o mesmo sera realizado pelo sistema ja existente ?</w:t>
-      </w:r>
       <w:bookmarkStart w:id="0" w:name="_GoBack"/>
       <w:bookmarkEnd w:id="0"/>
+      <w:r>
+        <w:rPr>
+          <w:lang w:val="pt-BR"/>
+        </w:rPr>
+        <w:t xml:space="preserve">Existe algum sistema sendo utilizado pela clinica </w:t>
+      </w:r>
+      <w:r>
+        <w:rPr>
+          <w:lang w:val="pt-BR"/>
+        </w:rPr>
+        <w:t xml:space="preserve">da PUC </w:t>
+      </w:r>
+      <w:r>
+        <w:rPr>
+          <w:lang w:val="pt-BR"/>
+        </w:rPr>
+        <w:t>? Quais as funções do sistema ja existente ?</w:t>
+      </w:r>
     </w:p>
     <w:p>
       <w:pPr>
-        <w:ind w:left="360"/>
+        <w:pStyle w:val="ListParagraph"/>
+        <w:numPr>
+          <w:ilvl w:val="0"/>
+          <w:numId w:val="1"/>
+        </w:numPr>
+        <w:rPr>
+          <w:lang w:val="pt-BR"/>
+        </w:rPr>
+      </w:pPr>
+      <w:r>
+        <w:rPr>
+          <w:lang w:val="pt-BR"/>
+        </w:rPr>
+        <w:t>Como é o processo de atendimento de um paciente do inicio ao fim de tratamento ? (Descrever tambem como é realizado o cadastro do paciente, feito o diagnostico, e como é registrado o historico e suas melhorias)</w:t>
+      </w:r>
+    </w:p>
+    <w:p>
+      <w:pPr>
+        <w:pStyle w:val="ListParagraph"/>
+        <w:numPr>
+          <w:ilvl w:val="0"/>
+          <w:numId w:val="1"/>
+        </w:numPr>
         <w:rPr>
           <w:lang w:val="pt-BR"/>
         </w:rPr>

</xml_diff>

<commit_message>
alteraçao pequena nas perguntas
</commit_message>
<xml_diff>
--- a/Documentos/Perguntas.docx
+++ b/Documentos/Perguntas.docx
@@ -4,37 +4,47 @@
   <w:body>
     <w:p>
       <w:pPr>
-        <w:pStyle w:val="ListParagraph"/>
+        <w:pStyle w:val="PargrafodaLista"/>
         <w:numPr>
           <w:ilvl w:val="0"/>
           <w:numId w:val="1"/>
         </w:numPr>
-      </w:pPr>
+        <w:rPr>
+          <w:lang w:val="pt-BR"/>
+        </w:rPr>
+      </w:pPr>
+      <w:r>
+        <w:rPr>
+          <w:lang w:val="pt-BR"/>
+        </w:rPr>
+        <w:t xml:space="preserve">O Software </w:t>
+      </w:r>
       <w:proofErr w:type="spellStart"/>
       <w:r>
-        <w:t>Quem</w:t>
+        <w:rPr>
+          <w:lang w:val="pt-BR"/>
+        </w:rPr>
+        <w:t>sera</w:t>
       </w:r>
       <w:proofErr w:type="spellEnd"/>
       <w:r>
-        <w:t xml:space="preserve"> </w:t>
-      </w:r>
-      <w:proofErr w:type="spellStart"/>
-      <w:r>
-        <w:t>usara</w:t>
-      </w:r>
-      <w:proofErr w:type="spellEnd"/>
-      <w:r>
-        <w:t xml:space="preserve"> o </w:t>
+        <w:rPr>
+          <w:lang w:val="pt-BR"/>
+        </w:rPr>
+        <w:t xml:space="preserve"> apenas utilizado na clinica da PUC-PR ou estara aberto a outras </w:t>
       </w:r>
       <w:proofErr w:type="gramStart"/>
       <w:r>
-        <w:t>software ?</w:t>
+        <w:rPr>
+          <w:lang w:val="pt-BR"/>
+        </w:rPr>
+        <w:t>clinicas ?</w:t>
       </w:r>
       <w:proofErr w:type="gramEnd"/>
     </w:p>
     <w:p>
       <w:pPr>
-        <w:pStyle w:val="ListParagraph"/>
+        <w:pStyle w:val="PargrafodaLista"/>
         <w:numPr>
           <w:ilvl w:val="0"/>
           <w:numId w:val="1"/>
@@ -47,39 +57,126 @@
         <w:rPr>
           <w:lang w:val="pt-BR"/>
         </w:rPr>
-        <w:t>O Software sera apenas utilizado na clinica da PUC-PR ou estara aberto a outras clinicas ?</w:t>
+        <w:t xml:space="preserve">Algum dado </w:t>
+      </w:r>
+      <w:proofErr w:type="spellStart"/>
+      <w:r>
+        <w:rPr>
+          <w:lang w:val="pt-BR"/>
+        </w:rPr>
+        <w:t>sera</w:t>
+      </w:r>
+      <w:proofErr w:type="spellEnd"/>
+      <w:r>
+        <w:rPr>
+          <w:lang w:val="pt-BR"/>
+        </w:rPr>
+        <w:t xml:space="preserve"> reutilizado</w:t>
+      </w:r>
+      <w:r>
+        <w:rPr>
+          <w:lang w:val="pt-BR"/>
+        </w:rPr>
+        <w:t>?</w:t>
       </w:r>
     </w:p>
     <w:p>
       <w:pPr>
-        <w:pStyle w:val="ListParagraph"/>
+        <w:pStyle w:val="PargrafodaLista"/>
         <w:numPr>
           <w:ilvl w:val="0"/>
           <w:numId w:val="1"/>
         </w:numPr>
-      </w:pPr>
+        <w:rPr>
+          <w:lang w:val="pt-BR"/>
+        </w:rPr>
+      </w:pPr>
+      <w:r>
+        <w:rPr>
+          <w:lang w:val="pt-BR"/>
+        </w:rPr>
+        <w:t xml:space="preserve">O paciente </w:t>
+      </w:r>
+      <w:r>
+        <w:rPr>
+          <w:lang w:val="pt-BR"/>
+        </w:rPr>
+        <w:t xml:space="preserve">vai chegar </w:t>
+      </w:r>
+      <w:proofErr w:type="gramStart"/>
+      <w:r>
+        <w:rPr>
+          <w:lang w:val="pt-BR"/>
+        </w:rPr>
+        <w:t>na</w:t>
+      </w:r>
+      <w:proofErr w:type="gramEnd"/>
+      <w:r>
+        <w:rPr>
+          <w:lang w:val="pt-BR"/>
+        </w:rPr>
+        <w:t xml:space="preserve"> clinica </w:t>
+      </w:r>
+      <w:r>
+        <w:rPr>
+          <w:lang w:val="pt-BR"/>
+        </w:rPr>
+        <w:t>com o diagnostic</w:t>
+      </w:r>
+      <w:r>
+        <w:rPr>
+          <w:lang w:val="pt-BR"/>
+        </w:rPr>
+        <w:t>o</w:t>
+      </w:r>
+      <w:r>
+        <w:rPr>
+          <w:lang w:val="pt-BR"/>
+        </w:rPr>
+        <w:t xml:space="preserve"> </w:t>
+      </w:r>
+      <w:r>
+        <w:rPr>
+          <w:lang w:val="pt-BR"/>
+        </w:rPr>
+        <w:t xml:space="preserve">feito pelo </w:t>
+      </w:r>
+      <w:r>
+        <w:rPr>
+          <w:lang w:val="pt-BR"/>
+        </w:rPr>
+        <w:t>medico, ou o diagnostico</w:t>
+      </w:r>
+      <w:r>
+        <w:rPr>
+          <w:lang w:val="pt-BR"/>
+        </w:rPr>
+        <w:t xml:space="preserve"> sempre</w:t>
+      </w:r>
+      <w:r>
+        <w:rPr>
+          <w:lang w:val="pt-BR"/>
+        </w:rPr>
+        <w:t xml:space="preserve"> </w:t>
+      </w:r>
       <w:proofErr w:type="spellStart"/>
       <w:r>
-        <w:t>Algum</w:t>
+        <w:rPr>
+          <w:lang w:val="pt-BR"/>
+        </w:rPr>
+        <w:t>sera</w:t>
       </w:r>
       <w:proofErr w:type="spellEnd"/>
       <w:r>
-        <w:t xml:space="preserve"> dado sera </w:t>
-      </w:r>
-      <w:proofErr w:type="spellStart"/>
-      <w:proofErr w:type="gramStart"/>
-      <w:r>
-        <w:t>reutilizado</w:t>
-      </w:r>
-      <w:proofErr w:type="spellEnd"/>
-      <w:r>
-        <w:t xml:space="preserve"> ?</w:t>
-      </w:r>
-      <w:proofErr w:type="gramEnd"/>
+        <w:rPr>
+          <w:lang w:val="pt-BR"/>
+        </w:rPr>
+        <w:t xml:space="preserve"> feito por um fisioterapeuta com auxilio do sistema ?</w:t>
+      </w:r>
     </w:p>
     <w:p>
       <w:pPr>
-        <w:pStyle w:val="ListParagraph"/>
+        <w:pStyle w:val="PargrafodaLista"/>
         <w:numPr>
           <w:ilvl w:val="0"/>
           <w:numId w:val="1"/>
@@ -92,54 +189,24 @@
         <w:rPr>
           <w:lang w:val="pt-BR"/>
         </w:rPr>
-        <w:t xml:space="preserve">O paciente </w:t>
-      </w:r>
-      <w:r>
-        <w:rPr>
-          <w:lang w:val="pt-BR"/>
-        </w:rPr>
-        <w:t xml:space="preserve">vai chegar na clinica </w:t>
-      </w:r>
-      <w:r>
-        <w:rPr>
-          <w:lang w:val="pt-BR"/>
-        </w:rPr>
-        <w:t>com o diagnostic</w:t>
-      </w:r>
-      <w:r>
-        <w:rPr>
-          <w:lang w:val="pt-BR"/>
-        </w:rPr>
-        <w:t>o</w:t>
-      </w:r>
-      <w:r>
-        <w:rPr>
-          <w:lang w:val="pt-BR"/>
-        </w:rPr>
-        <w:t xml:space="preserve"> </w:t>
-      </w:r>
-      <w:r>
-        <w:rPr>
-          <w:lang w:val="pt-BR"/>
-        </w:rPr>
-        <w:t xml:space="preserve">feito pelo </w:t>
-      </w:r>
-      <w:r>
-        <w:rPr>
-          <w:lang w:val="pt-BR"/>
-        </w:rPr>
-        <w:t xml:space="preserve">medico, ou o diagnostico </w:t>
-      </w:r>
-      <w:r>
-        <w:rPr>
-          <w:lang w:val="pt-BR"/>
-        </w:rPr>
-        <w:t>sera feito por um fisioterapeuta com auxilio do sistema ?</w:t>
+        <w:t xml:space="preserve">Existe algum sistema sendo utilizado pela clinica </w:t>
+      </w:r>
+      <w:r>
+        <w:rPr>
+          <w:lang w:val="pt-BR"/>
+        </w:rPr>
+        <w:t xml:space="preserve">da PUC </w:t>
+      </w:r>
+      <w:r>
+        <w:rPr>
+          <w:lang w:val="pt-BR"/>
+        </w:rPr>
+        <w:t>? Quais as funções do sistema ja existente ?</w:t>
       </w:r>
     </w:p>
     <w:p>
       <w:pPr>
-        <w:pStyle w:val="ListParagraph"/>
+        <w:pStyle w:val="PargrafodaLista"/>
         <w:numPr>
           <w:ilvl w:val="0"/>
           <w:numId w:val="1"/>
@@ -148,56 +215,22 @@
           <w:lang w:val="pt-BR"/>
         </w:rPr>
       </w:pPr>
+      <w:r>
+        <w:rPr>
+          <w:lang w:val="pt-BR"/>
+        </w:rPr>
+        <w:t>Como é o processo de atendimento de um paciente do inicio ao fim de tratamento ? (Descrever tambem como é realizado o cadastro do paciente, feito o diagnostico, e como é registrado o historico e suas melhorias</w:t>
+      </w:r>
+      <w:proofErr w:type="gramStart"/>
+      <w:r>
+        <w:rPr>
+          <w:lang w:val="pt-BR"/>
+        </w:rPr>
+        <w:t>)</w:t>
+      </w:r>
       <w:bookmarkStart w:id="0" w:name="_GoBack"/>
       <w:bookmarkEnd w:id="0"/>
-      <w:r>
-        <w:rPr>
-          <w:lang w:val="pt-BR"/>
-        </w:rPr>
-        <w:t xml:space="preserve">Existe algum sistema sendo utilizado pela clinica </w:t>
-      </w:r>
-      <w:r>
-        <w:rPr>
-          <w:lang w:val="pt-BR"/>
-        </w:rPr>
-        <w:t xml:space="preserve">da PUC </w:t>
-      </w:r>
-      <w:r>
-        <w:rPr>
-          <w:lang w:val="pt-BR"/>
-        </w:rPr>
-        <w:t>? Quais as funções do sistema ja existente ?</w:t>
-      </w:r>
-    </w:p>
-    <w:p>
-      <w:pPr>
-        <w:pStyle w:val="ListParagraph"/>
-        <w:numPr>
-          <w:ilvl w:val="0"/>
-          <w:numId w:val="1"/>
-        </w:numPr>
-        <w:rPr>
-          <w:lang w:val="pt-BR"/>
-        </w:rPr>
-      </w:pPr>
-      <w:r>
-        <w:rPr>
-          <w:lang w:val="pt-BR"/>
-        </w:rPr>
-        <w:t>Como é o processo de atendimento de um paciente do inicio ao fim de tratamento ? (Descrever tambem como é realizado o cadastro do paciente, feito o diagnostico, e como é registrado o historico e suas melhorias)</w:t>
-      </w:r>
-    </w:p>
-    <w:p>
-      <w:pPr>
-        <w:pStyle w:val="ListParagraph"/>
-        <w:numPr>
-          <w:ilvl w:val="0"/>
-          <w:numId w:val="1"/>
-        </w:numPr>
-        <w:rPr>
-          <w:lang w:val="pt-BR"/>
-        </w:rPr>
-      </w:pPr>
+      <w:proofErr w:type="gramEnd"/>
     </w:p>
     <w:sectPr>
       <w:pgSz w:w="12240" w:h="15840"/>
@@ -463,13 +496,13 @@
     <w:name w:val="Normal"/>
     <w:qFormat/>
   </w:style>
-  <w:style w:type="character" w:default="1" w:styleId="DefaultParagraphFont">
+  <w:style w:type="character" w:default="1" w:styleId="Fontepargpadro">
     <w:name w:val="Default Paragraph Font"/>
     <w:uiPriority w:val="1"/>
     <w:semiHidden/>
     <w:unhideWhenUsed/>
   </w:style>
-  <w:style w:type="table" w:default="1" w:styleId="TableNormal">
+  <w:style w:type="table" w:default="1" w:styleId="Tabelanormal">
     <w:name w:val="Normal Table"/>
     <w:uiPriority w:val="99"/>
     <w:semiHidden/>
@@ -484,13 +517,13 @@
       </w:tblCellMar>
     </w:tblPr>
   </w:style>
-  <w:style w:type="numbering" w:default="1" w:styleId="NoList">
+  <w:style w:type="numbering" w:default="1" w:styleId="Semlista">
     <w:name w:val="No List"/>
     <w:uiPriority w:val="99"/>
     <w:semiHidden/>
     <w:unhideWhenUsed/>
   </w:style>
-  <w:style w:type="paragraph" w:styleId="ListParagraph">
+  <w:style w:type="paragraph" w:styleId="PargrafodaLista">
     <w:name w:val="List Paragraph"/>
     <w:basedOn w:val="Normal"/>
     <w:uiPriority w:val="34"/>
@@ -664,13 +697,13 @@
     <w:name w:val="Normal"/>
     <w:qFormat/>
   </w:style>
-  <w:style w:type="character" w:default="1" w:styleId="DefaultParagraphFont">
+  <w:style w:type="character" w:default="1" w:styleId="Fontepargpadro">
     <w:name w:val="Default Paragraph Font"/>
     <w:uiPriority w:val="1"/>
     <w:semiHidden/>
     <w:unhideWhenUsed/>
   </w:style>
-  <w:style w:type="table" w:default="1" w:styleId="TableNormal">
+  <w:style w:type="table" w:default="1" w:styleId="Tabelanormal">
     <w:name w:val="Normal Table"/>
     <w:uiPriority w:val="99"/>
     <w:semiHidden/>
@@ -685,13 +718,13 @@
       </w:tblCellMar>
     </w:tblPr>
   </w:style>
-  <w:style w:type="numbering" w:default="1" w:styleId="NoList">
+  <w:style w:type="numbering" w:default="1" w:styleId="Semlista">
     <w:name w:val="No List"/>
     <w:uiPriority w:val="99"/>
     <w:semiHidden/>
     <w:unhideWhenUsed/>
   </w:style>
-  <w:style w:type="paragraph" w:styleId="ListParagraph">
+  <w:style w:type="paragraph" w:styleId="PargrafodaLista">
     <w:name w:val="List Paragraph"/>
     <w:basedOn w:val="Normal"/>
     <w:uiPriority w:val="34"/>

</xml_diff>